<commit_message>
Edited Use Case Diagrammen en Templates, Added Sequentiediagrammen
</commit_message>
<xml_diff>
--- a/KT1/KT1.3/KT1.3.8 UseCaseDiagrammen/Use-Case-Diagrammen v1.0.0.docx
+++ b/KT1/KT1.3/KT1.3.8 UseCaseDiagrammen/Use-Case-Diagrammen v1.0.0.docx
@@ -185,27 +185,7 @@
                   <w:szCs w:val="28"/>
                   <w:lang w:val="nl-NL"/>
                 </w:rPr>
-                <w:t xml:space="preserve">Tim </w:t>
-              </w:r>
-              <w:proofErr w:type="spellStart"/>
-              <w:r>
-                <w:rPr>
-                  <w:color w:val="4472C4" w:themeColor="accent1"/>
-                  <w:sz w:val="28"/>
-                  <w:szCs w:val="28"/>
-                  <w:lang w:val="nl-NL"/>
-                </w:rPr>
-                <w:t>Reniers</w:t>
-              </w:r>
-              <w:proofErr w:type="spellEnd"/>
-              <w:r>
-                <w:rPr>
-                  <w:color w:val="4472C4" w:themeColor="accent1"/>
-                  <w:sz w:val="28"/>
-                  <w:szCs w:val="28"/>
-                  <w:lang w:val="nl-NL"/>
-                </w:rPr>
-                <w:t xml:space="preserve"> en</w:t>
+                <w:t>Tim Reniers en</w:t>
               </w:r>
               <w:r>
                 <w:rPr>
@@ -739,7 +719,7 @@
           <w:r>
             <w:fldChar w:fldCharType="separate"/>
           </w:r>
-          <w:hyperlink w:anchor="_Toc505938514" w:history="1">
+          <w:hyperlink w:anchor="_Toc506881278" w:history="1">
             <w:r>
               <w:rPr>
                 <w:rStyle w:val="Hyperlink"/>
@@ -767,7 +747,7 @@
                 <w:noProof/>
                 <w:webHidden/>
               </w:rPr>
-              <w:instrText xml:space="preserve"> PAGEREF _Toc505938514 \h </w:instrText>
+              <w:instrText xml:space="preserve"> PAGEREF _Toc506881278 \h </w:instrText>
             </w:r>
             <w:r>
               <w:rPr>
@@ -810,7 +790,7 @@
               <w:lang w:val="nl-NL" w:eastAsia="nl-NL"/>
             </w:rPr>
           </w:pPr>
-          <w:hyperlink w:anchor="_Toc505938515" w:history="1">
+          <w:hyperlink w:anchor="_Toc506881279" w:history="1">
             <w:r>
               <w:rPr>
                 <w:rStyle w:val="Hyperlink"/>
@@ -838,7 +818,7 @@
                 <w:noProof/>
                 <w:webHidden/>
               </w:rPr>
-              <w:instrText xml:space="preserve"> PAGEREF _Toc505938515 \h </w:instrText>
+              <w:instrText xml:space="preserve"> PAGEREF _Toc506881279 \h </w:instrText>
             </w:r>
             <w:r>
               <w:rPr>
@@ -881,7 +861,7 @@
               <w:lang w:val="nl-NL" w:eastAsia="nl-NL"/>
             </w:rPr>
           </w:pPr>
-          <w:hyperlink w:anchor="_Toc505938516" w:history="1">
+          <w:hyperlink w:anchor="_Toc506881280" w:history="1">
             <w:r>
               <w:rPr>
                 <w:rStyle w:val="Hyperlink"/>
@@ -909,7 +889,7 @@
                 <w:noProof/>
                 <w:webHidden/>
               </w:rPr>
-              <w:instrText xml:space="preserve"> PAGEREF _Toc505938516 \h </w:instrText>
+              <w:instrText xml:space="preserve"> PAGEREF _Toc506881280 \h </w:instrText>
             </w:r>
             <w:r>
               <w:rPr>
@@ -952,7 +932,7 @@
               <w:lang w:val="nl-NL" w:eastAsia="nl-NL"/>
             </w:rPr>
           </w:pPr>
-          <w:hyperlink w:anchor="_Toc505938517" w:history="1">
+          <w:hyperlink w:anchor="_Toc506881281" w:history="1">
             <w:r>
               <w:rPr>
                 <w:rStyle w:val="Hyperlink"/>
@@ -980,7 +960,7 @@
                 <w:noProof/>
                 <w:webHidden/>
               </w:rPr>
-              <w:instrText xml:space="preserve"> PAGEREF _Toc505938517 \h </w:instrText>
+              <w:instrText xml:space="preserve"> PAGEREF _Toc506881281 \h </w:instrText>
             </w:r>
             <w:r>
               <w:rPr>
@@ -1023,7 +1003,7 @@
               <w:lang w:val="nl-NL" w:eastAsia="nl-NL"/>
             </w:rPr>
           </w:pPr>
-          <w:hyperlink w:anchor="_Toc505938518" w:history="1">
+          <w:hyperlink w:anchor="_Toc506881282" w:history="1">
             <w:r>
               <w:rPr>
                 <w:rStyle w:val="Hyperlink"/>
@@ -1051,7 +1031,7 @@
                 <w:noProof/>
                 <w:webHidden/>
               </w:rPr>
-              <w:instrText xml:space="preserve"> PAGEREF _Toc505938518 \h </w:instrText>
+              <w:instrText xml:space="preserve"> PAGEREF _Toc506881282 \h </w:instrText>
             </w:r>
             <w:r>
               <w:rPr>
@@ -1094,7 +1074,7 @@
               <w:lang w:val="nl-NL" w:eastAsia="nl-NL"/>
             </w:rPr>
           </w:pPr>
-          <w:hyperlink w:anchor="_Toc505938519" w:history="1">
+          <w:hyperlink w:anchor="_Toc506881283" w:history="1">
             <w:r>
               <w:rPr>
                 <w:rStyle w:val="Hyperlink"/>
@@ -1122,166 +1102,7 @@
                 <w:noProof/>
                 <w:webHidden/>
               </w:rPr>
-              <w:instrText xml:space="preserve"> PAGEREF _Toc505938519 \h </w:instrText>
-            </w:r>
-            <w:r>
-              <w:rPr>
-                <w:noProof/>
-                <w:webHidden/>
-              </w:rPr>
-            </w:r>
-            <w:r>
-              <w:rPr>
-                <w:noProof/>
-                <w:webHidden/>
-              </w:rPr>
-              <w:fldChar w:fldCharType="separate"/>
-            </w:r>
-            <w:r>
-              <w:rPr>
-                <w:noProof/>
-                <w:webHidden/>
-              </w:rPr>
-              <w:t>5</w:t>
-            </w:r>
-            <w:r>
-              <w:rPr>
-                <w:noProof/>
-                <w:webHidden/>
-              </w:rPr>
-              <w:fldChar w:fldCharType="end"/>
-            </w:r>
-          </w:hyperlink>
-        </w:p>
-        <w:p>
-          <w:pPr>
-            <w:pStyle w:val="Inhopg2"/>
-            <w:tabs>
-              <w:tab w:val="right" w:leader="dot" w:pos="9350"/>
-            </w:tabs>
-            <w:rPr>
-              <w:rFonts w:eastAsiaTheme="minorEastAsia"/>
-              <w:noProof/>
-              <w:lang w:val="nl-NL" w:eastAsia="nl-NL"/>
-            </w:rPr>
-          </w:pPr>
-          <w:hyperlink w:anchor="_Toc505938520" w:history="1">
-            <w:r>
-              <w:rPr>
-                <w:rStyle w:val="Hyperlink"/>
-                <w:noProof/>
-                <w:lang w:val="nl-NL"/>
-              </w:rPr>
-              <w:t>Peter strik</w:t>
-            </w:r>
-            <w:r>
-              <w:rPr>
-                <w:noProof/>
-                <w:webHidden/>
-              </w:rPr>
-              <w:tab/>
-            </w:r>
-            <w:r>
-              <w:rPr>
-                <w:noProof/>
-                <w:webHidden/>
-              </w:rPr>
-              <w:fldChar w:fldCharType="begin"/>
-            </w:r>
-            <w:r>
-              <w:rPr>
-                <w:noProof/>
-                <w:webHidden/>
-              </w:rPr>
-              <w:instrText xml:space="preserve"> PAGEREF _Toc505938520 \h </w:instrText>
-            </w:r>
-            <w:r>
-              <w:rPr>
-                <w:noProof/>
-                <w:webHidden/>
-              </w:rPr>
-            </w:r>
-            <w:r>
-              <w:rPr>
-                <w:noProof/>
-                <w:webHidden/>
-              </w:rPr>
-              <w:fldChar w:fldCharType="separate"/>
-            </w:r>
-            <w:r>
-              <w:rPr>
-                <w:noProof/>
-                <w:webHidden/>
-              </w:rPr>
-              <w:t>5</w:t>
-            </w:r>
-            <w:r>
-              <w:rPr>
-                <w:noProof/>
-                <w:webHidden/>
-              </w:rPr>
-              <w:fldChar w:fldCharType="end"/>
-            </w:r>
-          </w:hyperlink>
-        </w:p>
-        <w:p>
-          <w:pPr>
-            <w:pStyle w:val="Inhopg2"/>
-            <w:tabs>
-              <w:tab w:val="left" w:pos="1540"/>
-              <w:tab w:val="right" w:leader="dot" w:pos="9350"/>
-            </w:tabs>
-            <w:rPr>
-              <w:rFonts w:eastAsiaTheme="minorEastAsia"/>
-              <w:noProof/>
-              <w:lang w:val="nl-NL" w:eastAsia="nl-NL"/>
-            </w:rPr>
-          </w:pPr>
-          <w:hyperlink w:anchor="_Toc505938521" w:history="1">
-            <w:r>
-              <w:rPr>
-                <w:rStyle w:val="Hyperlink"/>
-                <w:noProof/>
-                <w:lang w:val="nl-NL"/>
-              </w:rPr>
-              <w:t>Tim Reniers</w:t>
-            </w:r>
-            <w:r>
-              <w:rPr>
-                <w:rFonts w:eastAsiaTheme="minorEastAsia"/>
-                <w:noProof/>
-                <w:lang w:val="nl-NL" w:eastAsia="nl-NL"/>
-              </w:rPr>
-              <w:tab/>
-            </w:r>
-            <w:r>
-              <w:rPr>
-                <w:rStyle w:val="Hyperlink"/>
-                <w:noProof/>
-                <w:lang w:val="nl-NL"/>
-              </w:rPr>
-              <w:t xml:space="preserve">    Kenley Strik</w:t>
-            </w:r>
-            <w:r>
-              <w:rPr>
-                <w:noProof/>
-                <w:webHidden/>
-              </w:rPr>
-              <w:tab/>
-            </w:r>
-            <w:r>
-              <w:rPr>
-                <w:noProof/>
-                <w:webHidden/>
-              </w:rPr>
-              <w:fldChar w:fldCharType="begin"/>
-            </w:r>
-            <w:r>
-              <w:rPr>
-                <w:noProof/>
-                <w:webHidden/>
-              </w:rPr>
-              <w:instrText xml:space="preserve"> PAGEREF _Toc505938521 \h </w:instrText>
+              <w:instrText xml:space="preserve"> PAGEREF _Toc506881283 \h </w:instrText>
             </w:r>
             <w:r>
               <w:rPr>
@@ -1349,7 +1170,7 @@
           <w:lang w:val="nl-NL"/>
         </w:rPr>
       </w:pPr>
-      <w:bookmarkStart w:id="0" w:name="_Toc505938514"/>
+      <w:bookmarkStart w:id="0" w:name="_Toc506881278"/>
       <w:r>
         <w:rPr>
           <w:lang w:val="nl-NL"/>
@@ -1375,21 +1196,7 @@
         <w:rPr>
           <w:lang w:val="nl-NL"/>
         </w:rPr>
-        <w:t xml:space="preserve">alle </w:t>
-      </w:r>
-      <w:proofErr w:type="spellStart"/>
-      <w:r>
-        <w:rPr>
-          <w:lang w:val="nl-NL"/>
-        </w:rPr>
-        <w:t>use</w:t>
-      </w:r>
-      <w:proofErr w:type="spellEnd"/>
-      <w:r>
-        <w:rPr>
-          <w:lang w:val="nl-NL"/>
-        </w:rPr>
-        <w:t xml:space="preserve"> case diagrammen vinden die zijn vormgegeven aan de hand van de functies voor de applicatie.</w:t>
+        <w:t>alle use case diagrammen vinden die zijn vormgegeven aan de hand van de functies voor de applicatie.</w:t>
       </w:r>
     </w:p>
     <w:p>
@@ -1403,7 +1210,6 @@
           <w:lang w:val="nl-NL"/>
         </w:rPr>
       </w:pPr>
-      <w:proofErr w:type="spellStart"/>
       <w:r>
         <w:rPr>
           <w:rFonts w:asciiTheme="majorHAnsi" w:eastAsiaTheme="majorEastAsia" w:hAnsiTheme="majorHAnsi" w:cstheme="majorBidi"/>
@@ -1412,18 +1218,7 @@
           <w:szCs w:val="32"/>
           <w:lang w:val="nl-NL"/>
         </w:rPr>
-        <w:t>Use</w:t>
-      </w:r>
-      <w:proofErr w:type="spellEnd"/>
-      <w:r>
-        <w:rPr>
-          <w:rFonts w:asciiTheme="majorHAnsi" w:eastAsiaTheme="majorEastAsia" w:hAnsiTheme="majorHAnsi" w:cstheme="majorBidi"/>
-          <w:color w:val="2F5496" w:themeColor="accent1" w:themeShade="BF"/>
-          <w:sz w:val="32"/>
-          <w:szCs w:val="32"/>
-          <w:lang w:val="nl-NL"/>
-        </w:rPr>
-        <w:t xml:space="preserve"> Case Diagrammen</w:t>
+        <w:t>Use Case Diagrammen</w:t>
       </w:r>
     </w:p>
     <w:p>
@@ -1433,7 +1228,7 @@
           <w:lang w:val="nl-NL"/>
         </w:rPr>
       </w:pPr>
-      <w:bookmarkStart w:id="1" w:name="_Toc505938515"/>
+      <w:bookmarkStart w:id="1" w:name="_Toc506881279"/>
       <w:r>
         <w:rPr>
           <w:lang w:val="nl-NL"/>
@@ -1481,7 +1276,7 @@
             <v:path o:extrusionok="f" gradientshapeok="t" o:connecttype="rect"/>
             <o:lock v:ext="edit" aspectratio="t"/>
           </v:shapetype>
-          <v:shape id="_x0000_i1025" type="#_x0000_t75" style="width:451pt;height:362.65pt">
+          <v:shape id="_x0000_i1025" type="#_x0000_t75" style="width:450.75pt;height:363pt">
             <v:imagedata r:id="rId11" o:title="Dashboard"/>
           </v:shape>
         </w:pict>
@@ -1494,7 +1289,7 @@
           <w:lang w:val="nl-NL"/>
         </w:rPr>
       </w:pPr>
-      <w:bookmarkStart w:id="2" w:name="_Toc505938516"/>
+      <w:bookmarkStart w:id="2" w:name="_Toc506881280"/>
       <w:r>
         <w:rPr>
           <w:lang w:val="nl-NL"/>
@@ -1515,7 +1310,7 @@
           <w:lang w:val="nl-NL"/>
         </w:rPr>
         <w:pict w14:anchorId="5F51FCD9">
-          <v:shape id="_x0000_i1026" type="#_x0000_t75" style="width:461.8pt;height:371.35pt">
+          <v:shape id="_x0000_i1026" type="#_x0000_t75" style="width:462pt;height:371.25pt">
             <v:imagedata r:id="rId12" o:title="Favorieten"/>
           </v:shape>
         </w:pict>
@@ -1528,7 +1323,7 @@
           <w:lang w:val="nl-NL"/>
         </w:rPr>
       </w:pPr>
-      <w:bookmarkStart w:id="3" w:name="_Toc505938517"/>
+      <w:bookmarkStart w:id="3" w:name="_Toc506881281"/>
       <w:r>
         <w:rPr>
           <w:lang w:val="nl-NL"/>
@@ -1549,7 +1344,7 @@
           <w:lang w:val="nl-NL"/>
         </w:rPr>
         <w:pict w14:anchorId="4276A9C8">
-          <v:shape id="_x0000_i1027" type="#_x0000_t75" style="width:461.8pt;height:371.35pt">
+          <v:shape id="_x0000_i1027" type="#_x0000_t75" style="width:462pt;height:371.25pt">
             <v:imagedata r:id="rId13" o:title="Recent"/>
           </v:shape>
         </w:pict>
@@ -1562,7 +1357,7 @@
           <w:lang w:val="nl-NL"/>
         </w:rPr>
       </w:pPr>
-      <w:bookmarkStart w:id="4" w:name="_Toc505938518"/>
+      <w:bookmarkStart w:id="4" w:name="_Toc506881282"/>
       <w:r>
         <w:rPr>
           <w:lang w:val="nl-NL"/>
@@ -1583,7 +1378,7 @@
           <w:lang w:val="nl-NL"/>
         </w:rPr>
         <w:pict w14:anchorId="21DAE12C">
-          <v:shape id="_x0000_i1028" type="#_x0000_t75" style="width:458pt;height:368.3pt">
+          <v:shape id="_x0000_i1028" type="#_x0000_t75" style="width:458.25pt;height:368.25pt">
             <v:imagedata r:id="rId14" o:title="Help"/>
           </v:shape>
         </w:pict>
@@ -1596,7 +1391,7 @@
           <w:lang w:val="nl-NL"/>
         </w:rPr>
       </w:pPr>
-      <w:bookmarkStart w:id="5" w:name="_Toc505938519"/>
+      <w:bookmarkStart w:id="5" w:name="_Toc506881283"/>
       <w:r>
         <w:rPr>
           <w:lang w:val="nl-NL"/>
@@ -1624,28 +1419,12 @@
           <w:lang w:val="nl-NL"/>
         </w:rPr>
       </w:pPr>
-      <w:bookmarkStart w:id="6" w:name="_Toc505938520"/>
       <w:r>
         <w:rPr>
           <w:lang w:val="nl-NL"/>
         </w:rPr>
-        <w:t xml:space="preserve">Peter </w:t>
+        <w:t>Peter Strik</w:t>
       </w:r>
-      <w:r>
-        <w:rPr>
-          <w:lang w:val="nl-NL"/>
-        </w:rPr>
-        <w:t>S</w:t>
-      </w:r>
-      <w:r>
-        <w:rPr>
-          <w:lang w:val="nl-NL"/>
-        </w:rPr>
-        <w:t>trik</w:t>
-      </w:r>
-      <w:bookmarkStart w:id="7" w:name="_GoBack"/>
-      <w:bookmarkEnd w:id="6"/>
-      <w:bookmarkEnd w:id="7"/>
     </w:p>
     <w:p>
       <w:pPr>
@@ -1684,21 +1463,12 @@
           <w:lang w:val="nl-NL"/>
         </w:rPr>
       </w:pPr>
-      <w:bookmarkStart w:id="8" w:name="_Toc505938521"/>
       <w:r>
         <w:rPr>
           <w:lang w:val="nl-NL"/>
         </w:rPr>
-        <w:t xml:space="preserve">Tim </w:t>
+        <w:t>Tim Reniers</w:t>
       </w:r>
-      <w:proofErr w:type="spellStart"/>
-      <w:r>
-        <w:rPr>
-          <w:lang w:val="nl-NL"/>
-        </w:rPr>
-        <w:t>Reniers</w:t>
-      </w:r>
-      <w:proofErr w:type="spellEnd"/>
       <w:r>
         <w:rPr>
           <w:lang w:val="nl-NL"/>
@@ -1730,7 +1500,6 @@
         <w:tab/>
         <w:t>Kenley Strik</w:t>
       </w:r>
-      <w:bookmarkEnd w:id="8"/>
     </w:p>
     <w:p>
       <w:pPr>
@@ -1738,13 +1507,8 @@
           <w:lang w:val="nl-NL"/>
         </w:rPr>
       </w:pPr>
-    </w:p>
-    <w:p>
-      <w:pPr>
-        <w:rPr>
-          <w:lang w:val="nl-NL"/>
-        </w:rPr>
-      </w:pPr>
+      <w:bookmarkStart w:id="6" w:name="_GoBack"/>
+      <w:bookmarkEnd w:id="6"/>
     </w:p>
     <w:p>
       <w:pPr>
@@ -1831,7 +1595,7 @@
             <w:noProof/>
             <w:lang w:val="nl-NL"/>
           </w:rPr>
-          <w:t>6</w:t>
+          <w:t>5</w:t>
         </w:r>
         <w:r>
           <w:fldChar w:fldCharType="end"/>
@@ -2954,9 +2718,11 @@
     <w:rsid w:val="00226E17"/>
     <w:rsid w:val="002A7B46"/>
     <w:rsid w:val="004C04A7"/>
+    <w:rsid w:val="009477FB"/>
     <w:rsid w:val="00AD703C"/>
     <w:rsid w:val="00D94E55"/>
     <w:rsid w:val="00DC58EE"/>
+    <w:rsid w:val="00E16474"/>
     <w:rsid w:val="00FD334A"/>
   </w:rsids>
   <m:mathPr>
@@ -3746,7 +3512,7 @@
 </file>
 
 <file path=customXml/itemProps2.xml><?xml version="1.0" encoding="utf-8"?>
-<ds:datastoreItem xmlns:ds="http://schemas.openxmlformats.org/officeDocument/2006/customXml" ds:itemID="{804D1740-DCBB-4BAD-8724-E2CE79DEA8B9}">
+<ds:datastoreItem xmlns:ds="http://schemas.openxmlformats.org/officeDocument/2006/customXml" ds:itemID="{68151889-BFDE-47F6-9837-1CDF5EE70637}">
   <ds:schemaRefs>
     <ds:schemaRef ds:uri="http://schemas.openxmlformats.org/officeDocument/2006/bibliography"/>
   </ds:schemaRefs>

</xml_diff>